<commit_message>
add more detail for report.docx
</commit_message>
<xml_diff>
--- a/report.docx
+++ b/report.docx
@@ -1,6 +1,6 @@
 
 <file path=word/document.xml><?xml version="1.0" encoding="utf-8"?>
-<w:document xmlns:wpc="http://schemas.microsoft.com/office/word/2010/wordprocessingCanvas" xmlns:cx="http://schemas.microsoft.com/office/drawing/2014/chartex" xmlns:cx1="http://schemas.microsoft.com/office/drawing/2015/9/8/chartex" xmlns:mc="http://schemas.openxmlformats.org/markup-compatibility/2006" xmlns:o="urn:schemas-microsoft-com:office:office" xmlns:r="http://schemas.openxmlformats.org/officeDocument/2006/relationships" xmlns:m="http://schemas.openxmlformats.org/officeDocument/2006/math" xmlns:v="urn:schemas-microsoft-com:vml" xmlns:wp14="http://schemas.microsoft.com/office/word/2010/wordprocessingDrawing" xmlns:wp="http://schemas.openxmlformats.org/drawingml/2006/wordprocessingDrawing" xmlns:w10="urn:schemas-microsoft-com:office:word" xmlns:w="http://schemas.openxmlformats.org/wordprocessingml/2006/main" xmlns:w14="http://schemas.microsoft.com/office/word/2010/wordml" xmlns:w15="http://schemas.microsoft.com/office/word/2012/wordml" xmlns:w16se="http://schemas.microsoft.com/office/word/2015/wordml/symex" xmlns:wpg="http://schemas.microsoft.com/office/word/2010/wordprocessingGroup" xmlns:wpi="http://schemas.microsoft.com/office/word/2010/wordprocessingInk" xmlns:wne="http://schemas.microsoft.com/office/word/2006/wordml" xmlns:wps="http://schemas.microsoft.com/office/word/2010/wordprocessingShape" mc:Ignorable="w14 w15 w16se wp14">
+<w:document xmlns:wpc="http://schemas.microsoft.com/office/word/2010/wordprocessingCanvas" xmlns:cx="http://schemas.microsoft.com/office/drawing/2014/chartex" xmlns:cx1="http://schemas.microsoft.com/office/drawing/2015/9/8/chartex" xmlns:cx2="http://schemas.microsoft.com/office/drawing/2015/10/21/chartex" xmlns:cx3="http://schemas.microsoft.com/office/drawing/2016/5/9/chartex" xmlns:cx4="http://schemas.microsoft.com/office/drawing/2016/5/10/chartex" xmlns:cx5="http://schemas.microsoft.com/office/drawing/2016/5/11/chartex" xmlns:cx6="http://schemas.microsoft.com/office/drawing/2016/5/12/chartex" xmlns:cx7="http://schemas.microsoft.com/office/drawing/2016/5/13/chartex" xmlns:cx8="http://schemas.microsoft.com/office/drawing/2016/5/14/chartex" xmlns:mc="http://schemas.openxmlformats.org/markup-compatibility/2006" xmlns:aink="http://schemas.microsoft.com/office/drawing/2016/ink" xmlns:am3d="http://schemas.microsoft.com/office/drawing/2017/model3d" xmlns:o="urn:schemas-microsoft-com:office:office" xmlns:r="http://schemas.openxmlformats.org/officeDocument/2006/relationships" xmlns:m="http://schemas.openxmlformats.org/officeDocument/2006/math" xmlns:v="urn:schemas-microsoft-com:vml" xmlns:wp14="http://schemas.microsoft.com/office/word/2010/wordprocessingDrawing" xmlns:wp="http://schemas.openxmlformats.org/drawingml/2006/wordprocessingDrawing" xmlns:w10="urn:schemas-microsoft-com:office:word" xmlns:w="http://schemas.openxmlformats.org/wordprocessingml/2006/main" xmlns:w14="http://schemas.microsoft.com/office/word/2010/wordml" xmlns:w15="http://schemas.microsoft.com/office/word/2012/wordml" xmlns:w16cex="http://schemas.microsoft.com/office/word/2018/wordml/cex" xmlns:w16cid="http://schemas.microsoft.com/office/word/2016/wordml/cid" xmlns:w16="http://schemas.microsoft.com/office/word/2018/wordml" xmlns:w16sdtdh="http://schemas.microsoft.com/office/word/2020/wordml/sdtdatahash" xmlns:w16se="http://schemas.microsoft.com/office/word/2015/wordml/symex" xmlns:wpg="http://schemas.microsoft.com/office/word/2010/wordprocessingGroup" xmlns:wpi="http://schemas.microsoft.com/office/word/2010/wordprocessingInk" xmlns:wne="http://schemas.microsoft.com/office/word/2006/wordml" xmlns:wps="http://schemas.microsoft.com/office/word/2010/wordprocessingShape" mc:Ignorable="w14 w15 w16se w16cid w16 w16cex w16sdtdh wp14">
   <w:body>
     <w:p>
       <w:pPr>
@@ -174,7 +174,7 @@
           <w:noProof/>
         </w:rPr>
         <w:drawing>
-          <wp:inline distT="0" distB="0" distL="0" distR="0" wp14:anchorId="4E66A7A7" wp14:editId="533AA309">
+          <wp:inline distT="0" distB="0" distL="0" distR="0" wp14:anchorId="04607B75" wp14:editId="046CE417">
             <wp:extent cx="2059680" cy="2038350"/>
             <wp:effectExtent l="0" t="0" r="0" b="0"/>
             <wp:docPr id="1" name="Picture 1" descr="Tập tin:Logo-hcmut.svg – Wikipedia tiếng Việt"/>
@@ -243,7 +243,7 @@
         <mc:AlternateContent>
           <mc:Choice Requires="wps">
             <w:drawing>
-              <wp:anchor distT="0" distB="0" distL="114300" distR="114300" simplePos="0" relativeHeight="251659264" behindDoc="0" locked="0" layoutInCell="1" allowOverlap="1" wp14:anchorId="530FE4CF" wp14:editId="23C9ABB3">
+              <wp:anchor distT="0" distB="0" distL="114300" distR="114300" simplePos="0" relativeHeight="251659264" behindDoc="0" locked="0" layoutInCell="1" allowOverlap="1" wp14:anchorId="6076FCC0" wp14:editId="4FCB4D02">
                 <wp:simplePos x="0" y="0"/>
                 <wp:positionH relativeFrom="margin">
                   <wp:align>right</wp:align>
@@ -314,7 +314,7 @@
         <mc:AlternateContent>
           <mc:Choice Requires="wps">
             <w:drawing>
-              <wp:anchor distT="0" distB="0" distL="114300" distR="114300" simplePos="0" relativeHeight="251661312" behindDoc="1" locked="0" layoutInCell="1" allowOverlap="1" wp14:anchorId="0B8D634B" wp14:editId="4A26F19D">
+              <wp:anchor distT="0" distB="0" distL="114300" distR="114300" simplePos="0" relativeHeight="251661312" behindDoc="1" locked="0" layoutInCell="1" allowOverlap="1" wp14:anchorId="455617D9" wp14:editId="12DDBCAC">
                 <wp:simplePos x="0" y="0"/>
                 <wp:positionH relativeFrom="column">
                   <wp:posOffset>0</wp:posOffset>
@@ -410,11 +410,11 @@
           </mc:Choice>
           <mc:Fallback>
             <w:pict>
-              <v:shapetype w14:anchorId="0B8D634B" id="_x0000_t202" coordsize="21600,21600" o:spt="202" path="m,l,21600r21600,l21600,xe">
+              <v:shapetype w14:anchorId="455617D9" id="_x0000_t202" coordsize="21600,21600" o:spt="202" path="m,l,21600r21600,l21600,xe">
                 <v:stroke joinstyle="miter"/>
                 <v:path gradientshapeok="t" o:connecttype="rect"/>
               </v:shapetype>
-              <v:shape id="Text Box 10" o:spid="_x0000_s1026" type="#_x0000_t202" style="position:absolute;margin-left:0;margin-top:-.05pt;width:2in;height:2in;z-index:-251655168;visibility:visible;mso-wrap-style:none;mso-wrap-distance-left:9pt;mso-wrap-distance-top:0;mso-wrap-distance-right:9pt;mso-wrap-distance-bottom:0;mso-position-horizontal:absolute;mso-position-horizontal-relative:text;mso-position-vertical:absolute;mso-position-vertical-relative:text;v-text-anchor:top" o:gfxdata="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" filled="f" stroked="f">
+              <v:shape id="Text Box 10" o:spid="_x0000_s1026" type="#_x0000_t202" style="position:absolute;margin-left:0;margin-top:-.05pt;width:2in;height:2in;z-index:-251655168;visibility:visible;mso-wrap-style:none;mso-wrap-distance-left:9pt;mso-wrap-distance-top:0;mso-wrap-distance-right:9pt;mso-wrap-distance-bottom:0;mso-position-horizontal:absolute;mso-position-horizontal-relative:text;mso-position-vertical:absolute;mso-position-vertical-relative:text;v-text-anchor:top" o:gfxdata="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" filled="f" stroked="f">
                 <v:textbox style="mso-fit-shape-to-text:t">
                   <w:txbxContent>
                     <w:p>
@@ -487,7 +487,7 @@
         <mc:AlternateContent>
           <mc:Choice Requires="wps">
             <w:drawing>
-              <wp:anchor distT="0" distB="0" distL="114300" distR="114300" simplePos="0" relativeHeight="251660288" behindDoc="0" locked="0" layoutInCell="1" allowOverlap="1" wp14:anchorId="0ACCA4FB" wp14:editId="67E1F870">
+              <wp:anchor distT="0" distB="0" distL="114300" distR="114300" simplePos="0" relativeHeight="251660288" behindDoc="0" locked="0" layoutInCell="1" allowOverlap="1" wp14:anchorId="5F9BC7FB" wp14:editId="7653DC8B">
                 <wp:simplePos x="0" y="0"/>
                 <wp:positionH relativeFrom="margin">
                   <wp:posOffset>0</wp:posOffset>
@@ -748,7 +748,24 @@
           <w:szCs w:val="26"/>
         </w:rPr>
         <w:tab/>
-        <w:t>Nguyễn Thị Ngọc Châu</w:t>
+      </w:r>
+      <w:proofErr w:type="spellStart"/>
+      <w:r>
+        <w:rPr>
+          <w:rFonts w:ascii="Times New Roman" w:hAnsi="Times New Roman" w:cs="Times New Roman"/>
+          <w:sz w:val="26"/>
+          <w:szCs w:val="26"/>
+        </w:rPr>
+        <w:t>Nguyễn</w:t>
+      </w:r>
+      <w:proofErr w:type="spellEnd"/>
+      <w:r>
+        <w:rPr>
+          <w:rFonts w:ascii="Times New Roman" w:hAnsi="Times New Roman" w:cs="Times New Roman"/>
+          <w:sz w:val="26"/>
+          <w:szCs w:val="26"/>
+        </w:rPr>
+        <w:t xml:space="preserve"> Thị Ngọc Châu</w:t>
       </w:r>
       <w:r>
         <w:rPr>
@@ -919,6 +936,12 @@
     </w:p>
     <w:sdt>
       <w:sdtPr>
+        <w:rPr>
+          <w:rFonts w:asciiTheme="minorHAnsi" w:eastAsiaTheme="minorHAnsi" w:hAnsiTheme="minorHAnsi" w:cstheme="minorBidi"/>
+          <w:color w:val="auto"/>
+          <w:sz w:val="22"/>
+          <w:szCs w:val="22"/>
+        </w:rPr>
         <w:id w:val="830412514"/>
         <w:docPartObj>
           <w:docPartGallery w:val="Table of Contents"/>
@@ -927,10 +950,9 @@
       </w:sdtPr>
       <w:sdtEndPr>
         <w:rPr>
-          <w:rFonts w:ascii="Times New Roman" w:eastAsiaTheme="minorHAnsi" w:hAnsi="Times New Roman" w:cs="Times New Roman"/>
+          <w:rFonts w:ascii="Times New Roman" w:hAnsi="Times New Roman" w:cs="Times New Roman"/>
           <w:bCs/>
           <w:noProof/>
-          <w:color w:val="auto"/>
           <w:sz w:val="26"/>
           <w:szCs w:val="26"/>
         </w:rPr>
@@ -3034,7 +3056,21 @@
               <w:rPr>
                 <w:rFonts w:ascii="Times New Roman" w:hAnsi="Times New Roman"/>
               </w:rPr>
-              <w:t>Mục B phần 3 Usecase Diagram</w:t>
+              <w:t xml:space="preserve">Mục B phần 3 </w:t>
+            </w:r>
+            <w:proofErr w:type="spellStart"/>
+            <w:r>
+              <w:rPr>
+                <w:rFonts w:ascii="Times New Roman" w:hAnsi="Times New Roman"/>
+              </w:rPr>
+              <w:t>Usecase</w:t>
+            </w:r>
+            <w:proofErr w:type="spellEnd"/>
+            <w:r>
+              <w:rPr>
+                <w:rFonts w:ascii="Times New Roman" w:hAnsi="Times New Roman"/>
+              </w:rPr>
+              <w:t xml:space="preserve"> Diagram</w:t>
             </w:r>
           </w:p>
         </w:tc>
@@ -3481,11 +3517,19 @@
                 <w:rFonts w:ascii="Times New Roman" w:hAnsi="Times New Roman"/>
               </w:rPr>
             </w:pPr>
+            <w:proofErr w:type="spellStart"/>
             <w:r>
               <w:rPr>
                 <w:rFonts w:ascii="Times New Roman" w:hAnsi="Times New Roman"/>
               </w:rPr>
-              <w:t>Nguyễn Thị Minh Châu</w:t>
+              <w:t>Nguyễn</w:t>
+            </w:r>
+            <w:proofErr w:type="spellEnd"/>
+            <w:r>
+              <w:rPr>
+                <w:rFonts w:ascii="Times New Roman" w:hAnsi="Times New Roman"/>
+              </w:rPr>
+              <w:t xml:space="preserve"> Thị Minh Châu</w:t>
             </w:r>
           </w:p>
         </w:tc>
@@ -3651,8 +3695,16 @@
               <w:rPr>
                 <w:rFonts w:ascii="Times New Roman" w:hAnsi="Times New Roman"/>
               </w:rPr>
-              <w:t>Mục B phần 3 UC – whole sytem</w:t>
-            </w:r>
+              <w:t xml:space="preserve">Mục B phần 3 UC – whole </w:t>
+            </w:r>
+            <w:proofErr w:type="spellStart"/>
+            <w:r>
+              <w:rPr>
+                <w:rFonts w:ascii="Times New Roman" w:hAnsi="Times New Roman"/>
+              </w:rPr>
+              <w:t>sytem</w:t>
+            </w:r>
+            <w:proofErr w:type="spellEnd"/>
           </w:p>
         </w:tc>
         <w:tc>
@@ -3728,11 +3780,19 @@
                 <w:rFonts w:ascii="Times New Roman" w:hAnsi="Times New Roman"/>
               </w:rPr>
             </w:pPr>
+            <w:proofErr w:type="spellStart"/>
             <w:r>
               <w:rPr>
                 <w:rFonts w:ascii="Times New Roman" w:hAnsi="Times New Roman"/>
               </w:rPr>
-              <w:t>Usecase scenario</w:t>
+              <w:t>Usecase</w:t>
+            </w:r>
+            <w:proofErr w:type="spellEnd"/>
+            <w:r>
+              <w:rPr>
+                <w:rFonts w:ascii="Times New Roman" w:hAnsi="Times New Roman"/>
+              </w:rPr>
+              <w:t xml:space="preserve"> scenario</w:t>
             </w:r>
           </w:p>
         </w:tc>
@@ -3905,19 +3965,7 @@
               <w:rPr>
                 <w:rFonts w:ascii="Times New Roman" w:hAnsi="Times New Roman"/>
               </w:rPr>
-              <w:t>Mục B phần 3 UC</w:t>
-            </w:r>
-            <w:r>
-              <w:rPr>
-                <w:rFonts w:ascii="Times New Roman" w:hAnsi="Times New Roman"/>
-              </w:rPr>
-              <w:t xml:space="preserve"> scenario</w:t>
-            </w:r>
-            <w:r>
-              <w:rPr>
-                <w:rFonts w:ascii="Times New Roman" w:hAnsi="Times New Roman"/>
-              </w:rPr>
-              <w:t xml:space="preserve"> – account registration, login</w:t>
+              <w:t>Mục B phần 3 UC scenario – account registration, login</w:t>
             </w:r>
           </w:p>
         </w:tc>
@@ -4003,19 +4051,7 @@
               <w:rPr>
                 <w:rFonts w:ascii="Times New Roman" w:hAnsi="Times New Roman"/>
               </w:rPr>
-              <w:t xml:space="preserve">Mục B phần 3 UC </w:t>
-            </w:r>
-            <w:r>
-              <w:rPr>
-                <w:rFonts w:ascii="Times New Roman" w:hAnsi="Times New Roman"/>
-              </w:rPr>
-              <w:t xml:space="preserve">scenario </w:t>
-            </w:r>
-            <w:r>
-              <w:rPr>
-                <w:rFonts w:ascii="Times New Roman" w:hAnsi="Times New Roman"/>
-              </w:rPr>
-              <w:t xml:space="preserve">– contact </w:t>
+              <w:t xml:space="preserve">Mục B phần 3 UC scenario – contact </w:t>
             </w:r>
           </w:p>
         </w:tc>
@@ -4101,19 +4137,7 @@
               <w:rPr>
                 <w:rFonts w:ascii="Times New Roman" w:hAnsi="Times New Roman"/>
               </w:rPr>
-              <w:t xml:space="preserve">Mục B phần 3 UC </w:t>
-            </w:r>
-            <w:r>
-              <w:rPr>
-                <w:rFonts w:ascii="Times New Roman" w:hAnsi="Times New Roman"/>
-              </w:rPr>
-              <w:t>scenario</w:t>
-            </w:r>
-            <w:r>
-              <w:rPr>
-                <w:rFonts w:ascii="Times New Roman" w:hAnsi="Times New Roman"/>
-              </w:rPr>
-              <w:t>– medical registration</w:t>
+              <w:t>Mục B phần 3 UC scenario– medical registration</w:t>
             </w:r>
           </w:p>
         </w:tc>
@@ -4199,19 +4223,7 @@
               <w:rPr>
                 <w:rFonts w:ascii="Times New Roman" w:hAnsi="Times New Roman"/>
               </w:rPr>
-              <w:t xml:space="preserve">Mục B phần 3 UC </w:t>
-            </w:r>
-            <w:r>
-              <w:rPr>
-                <w:rFonts w:ascii="Times New Roman" w:hAnsi="Times New Roman"/>
-              </w:rPr>
-              <w:t>scenario</w:t>
-            </w:r>
-            <w:r>
-              <w:rPr>
-                <w:rFonts w:ascii="Times New Roman" w:hAnsi="Times New Roman"/>
-              </w:rPr>
-              <w:t xml:space="preserve">– payment </w:t>
+              <w:t xml:space="preserve">Mục B phần 3 UC scenario– payment </w:t>
             </w:r>
           </w:p>
         </w:tc>
@@ -4297,38 +4309,34 @@
               <w:rPr>
                 <w:rFonts w:ascii="Times New Roman" w:hAnsi="Times New Roman"/>
               </w:rPr>
-              <w:t xml:space="preserve">Mục B phần 3 UC </w:t>
-            </w:r>
-            <w:r>
+              <w:t>Mục B phần 3 UC scenario– information research</w:t>
+            </w:r>
+          </w:p>
+        </w:tc>
+        <w:tc>
+          <w:tcPr>
+            <w:tcW w:w="2378" w:type="dxa"/>
+          </w:tcPr>
+          <w:p>
+            <w:pPr>
+              <w:spacing w:before="120" w:after="120" w:line="360" w:lineRule="auto"/>
               <w:rPr>
                 <w:rFonts w:ascii="Times New Roman" w:hAnsi="Times New Roman"/>
               </w:rPr>
-              <w:t>scenario</w:t>
-            </w:r>
+            </w:pPr>
+            <w:proofErr w:type="spellStart"/>
             <w:r>
               <w:rPr>
                 <w:rFonts w:ascii="Times New Roman" w:hAnsi="Times New Roman"/>
               </w:rPr>
-              <w:t>– information research</w:t>
-            </w:r>
-          </w:p>
-        </w:tc>
-        <w:tc>
-          <w:tcPr>
-            <w:tcW w:w="2378" w:type="dxa"/>
-          </w:tcPr>
-          <w:p>
-            <w:pPr>
-              <w:spacing w:before="120" w:after="120" w:line="360" w:lineRule="auto"/>
+              <w:t>Nguyễn</w:t>
+            </w:r>
+            <w:proofErr w:type="spellEnd"/>
+            <w:r>
               <w:rPr>
                 <w:rFonts w:ascii="Times New Roman" w:hAnsi="Times New Roman"/>
               </w:rPr>
-            </w:pPr>
-            <w:r>
-              <w:rPr>
-                <w:rFonts w:ascii="Times New Roman" w:hAnsi="Times New Roman"/>
-              </w:rPr>
-              <w:t>Nguyễn Thị Minh Châu</w:t>
+              <w:t xml:space="preserve"> Thị Minh Châu</w:t>
             </w:r>
           </w:p>
         </w:tc>
@@ -4415,23 +4423,45 @@
         </w:rPr>
         <w:t xml:space="preserve"> dàng thực hiện hành vi phạm tội</w:t>
       </w:r>
-      <w:proofErr w:type="gramStart"/>
-      <w:r>
-        <w:rPr>
-          <w:rFonts w:ascii="Times New Roman" w:hAnsi="Times New Roman" w:cs="Times New Roman"/>
-          <w:sz w:val="26"/>
-          <w:szCs w:val="26"/>
-        </w:rPr>
-        <w:t>,…</w:t>
-      </w:r>
-      <w:proofErr w:type="gramEnd"/>
-      <w:r>
-        <w:rPr>
-          <w:rFonts w:ascii="Times New Roman" w:hAnsi="Times New Roman" w:cs="Times New Roman"/>
-          <w:sz w:val="26"/>
-          <w:szCs w:val="26"/>
-        </w:rPr>
-        <w:t xml:space="preserve"> Thấy được thực trạng đó, nhóm chúng em lên ý tưởng thiết kế ra một website mà ở đó người dùng có thể đặt trước lịch khám, biết trước giờ khám bệnh để không cần phải lãng phí thời gian ngồi chờ tại bệnh viện.</w:t>
+      <w:r>
+        <w:rPr>
+          <w:rFonts w:ascii="Times New Roman" w:hAnsi="Times New Roman" w:cs="Times New Roman"/>
+          <w:sz w:val="26"/>
+          <w:szCs w:val="26"/>
+        </w:rPr>
+        <w:t xml:space="preserve">,… Thấy được thực trạng đó, nhóm chúng </w:t>
+      </w:r>
+      <w:r>
+        <w:rPr>
+          <w:rFonts w:ascii="Times New Roman" w:hAnsi="Times New Roman" w:cs="Times New Roman"/>
+          <w:sz w:val="26"/>
+          <w:szCs w:val="26"/>
+        </w:rPr>
+        <w:t>tôi</w:t>
+      </w:r>
+      <w:r>
+        <w:rPr>
+          <w:rFonts w:ascii="Times New Roman" w:hAnsi="Times New Roman" w:cs="Times New Roman"/>
+          <w:sz w:val="26"/>
+          <w:szCs w:val="26"/>
+        </w:rPr>
+        <w:t xml:space="preserve"> lên ý tưởng thiết kế ra một website mà ở đó người dùng có thể đặt trước lịch khám</w:t>
+      </w:r>
+      <w:r>
+        <w:rPr>
+          <w:rFonts w:ascii="Times New Roman" w:hAnsi="Times New Roman" w:cs="Times New Roman"/>
+          <w:sz w:val="26"/>
+          <w:szCs w:val="26"/>
+        </w:rPr>
+        <w:t xml:space="preserve"> với một bệnh viện giả tưởng tên là “Bệnh viện Đại học quốc gia”</w:t>
+      </w:r>
+      <w:r>
+        <w:rPr>
+          <w:rFonts w:ascii="Times New Roman" w:hAnsi="Times New Roman" w:cs="Times New Roman"/>
+          <w:sz w:val="26"/>
+          <w:szCs w:val="26"/>
+        </w:rPr>
+        <w:t>, biết trước giờ khám bệnh để không cần phải lãng phí thời gian ngồi chờ tại bệnh viện.</w:t>
       </w:r>
     </w:p>
     <w:p>
@@ -4660,6 +4690,66 @@
     </w:p>
     <w:p>
       <w:pPr>
+        <w:spacing w:before="120" w:after="120" w:line="360" w:lineRule="auto"/>
+        <w:ind w:firstLine="720"/>
+        <w:jc w:val="both"/>
+        <w:rPr>
+          <w:rFonts w:ascii="Times New Roman" w:hAnsi="Times New Roman" w:cs="Times New Roman"/>
+          <w:sz w:val="26"/>
+          <w:szCs w:val="26"/>
+        </w:rPr>
+      </w:pPr>
+      <w:r>
+        <w:rPr>
+          <w:rFonts w:ascii="Times New Roman" w:hAnsi="Times New Roman" w:cs="Times New Roman"/>
+          <w:sz w:val="26"/>
+          <w:szCs w:val="26"/>
+        </w:rPr>
+        <w:t xml:space="preserve">Mục đích của tài liệu này là trình bày mô tả chi tiết về Hệ thống </w:t>
+      </w:r>
+      <w:r>
+        <w:rPr>
+          <w:rFonts w:ascii="Times New Roman" w:hAnsi="Times New Roman" w:cs="Times New Roman"/>
+          <w:sz w:val="26"/>
+          <w:szCs w:val="26"/>
+        </w:rPr>
+        <w:t>đăng ký khám bệnh</w:t>
+      </w:r>
+      <w:r>
+        <w:rPr>
+          <w:rFonts w:ascii="Times New Roman" w:hAnsi="Times New Roman" w:cs="Times New Roman"/>
+          <w:sz w:val="26"/>
+          <w:szCs w:val="26"/>
+        </w:rPr>
+        <w:t xml:space="preserve">. Nó sẽ giải thích mục đích và các tính năng của hệ thống, các giao diện của hệ thống, hệ thống sẽ làm gì, các ràng buộc mà nó phải hoạt động và cách hệ thống sẽ phản ứng với các </w:t>
+      </w:r>
+      <w:r>
+        <w:rPr>
+          <w:rFonts w:ascii="Times New Roman" w:hAnsi="Times New Roman" w:cs="Times New Roman"/>
+          <w:sz w:val="26"/>
+          <w:szCs w:val="26"/>
+        </w:rPr>
+        <w:t>tương tác</w:t>
+      </w:r>
+      <w:r>
+        <w:rPr>
+          <w:rFonts w:ascii="Times New Roman" w:hAnsi="Times New Roman" w:cs="Times New Roman"/>
+          <w:sz w:val="26"/>
+          <w:szCs w:val="26"/>
+        </w:rPr>
+        <w:t xml:space="preserve"> bên ngoài. Tài liệu này dành cho cả các bên liên quan và các nhà phát triển của hệ thống</w:t>
+      </w:r>
+      <w:r>
+        <w:rPr>
+          <w:rFonts w:ascii="Times New Roman" w:hAnsi="Times New Roman" w:cs="Times New Roman"/>
+          <w:sz w:val="26"/>
+          <w:szCs w:val="26"/>
+        </w:rPr>
+        <w:t>.</w:t>
+      </w:r>
+    </w:p>
+    <w:p>
+      <w:pPr>
         <w:pStyle w:val="ListParagraph"/>
         <w:numPr>
           <w:ilvl w:val="0"/>
@@ -4780,25 +4870,7 @@
           <w:sz w:val="26"/>
           <w:szCs w:val="26"/>
         </w:rPr>
-        <w:t xml:space="preserve">có thể là cá nhân hoặc tổ chức có ảnh hưởng hoặc bị ảnh hưởng bởi hệ thống </w:t>
-      </w:r>
-      <w:proofErr w:type="gramStart"/>
-      <w:r>
-        <w:rPr>
-          <w:rFonts w:ascii="Times New Roman" w:hAnsi="Times New Roman" w:cs="Times New Roman"/>
-          <w:sz w:val="26"/>
-          <w:szCs w:val="26"/>
-        </w:rPr>
-        <w:t>theo</w:t>
-      </w:r>
-      <w:proofErr w:type="gramEnd"/>
-      <w:r>
-        <w:rPr>
-          <w:rFonts w:ascii="Times New Roman" w:hAnsi="Times New Roman" w:cs="Times New Roman"/>
-          <w:sz w:val="26"/>
-          <w:szCs w:val="26"/>
-        </w:rPr>
-        <w:t xml:space="preserve"> một cách nào đó và họ có sự ràng buộc về pháp lý với hệ thống.</w:t>
+        <w:t>có thể là cá nhân hoặc tổ chức có ảnh hưởng hoặc bị ảnh hưởng bởi hệ thống theo một cách nào đó và họ có sự ràng buộc về pháp lý với hệ thống.</w:t>
       </w:r>
     </w:p>
     <w:p>
@@ -4819,16 +4891,7 @@
           <w:sz w:val="26"/>
           <w:szCs w:val="26"/>
         </w:rPr>
-        <w:t xml:space="preserve">Các </w:t>
-      </w:r>
-      <w:proofErr w:type="gramStart"/>
-      <w:r>
-        <w:rPr>
-          <w:rFonts w:ascii="Times New Roman" w:hAnsi="Times New Roman" w:cs="Times New Roman"/>
-          <w:sz w:val="26"/>
-          <w:szCs w:val="26"/>
-        </w:rPr>
-        <w:t>sta</w:t>
+        <w:t>Các sta</w:t>
       </w:r>
       <w:r>
         <w:rPr>
@@ -4862,7 +4925,6 @@
         </w:rPr>
         <w:t>s</w:t>
       </w:r>
-      <w:proofErr w:type="gramEnd"/>
       <w:r>
         <w:rPr>
           <w:rFonts w:ascii="Times New Roman" w:hAnsi="Times New Roman" w:cs="Times New Roman"/>
@@ -5134,6 +5196,7 @@
           <w:sz w:val="26"/>
           <w:szCs w:val="26"/>
         </w:rPr>
+        <w:lastRenderedPageBreak/>
         <w:t>Giao diện t</w:t>
       </w:r>
       <w:r>
@@ -5270,8 +5333,7 @@
           <w:sz w:val="26"/>
           <w:szCs w:val="26"/>
         </w:rPr>
-        <w:lastRenderedPageBreak/>
-        <w:t>Thông tin hóa đơn của khách hàng bao gồm: thông tin cá nhân của khách hàng (tên, giới tính, thông tin liên lạc</w:t>
+        <w:t xml:space="preserve">Thông tin hóa đơn của khách hàng bao gồm: thông tin cá nhân của khách hàng (tên, giới tính, thông tin liên </w:t>
       </w:r>
       <w:proofErr w:type="gramStart"/>
       <w:r>
@@ -5280,7 +5342,7 @@
           <w:sz w:val="26"/>
           <w:szCs w:val="26"/>
         </w:rPr>
-        <w:t>,…</w:t>
+        <w:t>lạc,…</w:t>
       </w:r>
       <w:proofErr w:type="gramEnd"/>
       <w:r>
@@ -5610,7 +5672,7 @@
           <w:sz w:val="26"/>
           <w:szCs w:val="26"/>
         </w:rPr>
-        <w:t>+ Được thắc mắc những vấn đề (quy trình khám, bệnh lý</w:t>
+        <w:t xml:space="preserve">+ Được thắc mắc những vấn đề (quy trình khám, bệnh </w:t>
       </w:r>
       <w:proofErr w:type="gramStart"/>
       <w:r>
@@ -5619,7 +5681,7 @@
           <w:sz w:val="26"/>
           <w:szCs w:val="26"/>
         </w:rPr>
-        <w:t>,…</w:t>
+        <w:t>lý,…</w:t>
       </w:r>
       <w:proofErr w:type="gramEnd"/>
       <w:r>
@@ -5695,9 +5757,19 @@
           <w:sz w:val="26"/>
           <w:szCs w:val="26"/>
         </w:rPr>
-        <w:t>+ Liên kết với các bên thứ 3 (zalo, gmail</w:t>
-      </w:r>
+        <w:t xml:space="preserve">+ Liên kết với các bên thứ 3 (zalo, </w:t>
+      </w:r>
+      <w:proofErr w:type="spellStart"/>
       <w:proofErr w:type="gramStart"/>
+      <w:r>
+        <w:rPr>
+          <w:rFonts w:ascii="Times New Roman" w:hAnsi="Times New Roman" w:cs="Times New Roman"/>
+          <w:sz w:val="26"/>
+          <w:szCs w:val="26"/>
+        </w:rPr>
+        <w:t>gmail</w:t>
+      </w:r>
+      <w:proofErr w:type="spellEnd"/>
       <w:r>
         <w:rPr>
           <w:rFonts w:ascii="Times New Roman" w:hAnsi="Times New Roman" w:cs="Times New Roman"/>
@@ -5801,6 +5873,7 @@
           <w:sz w:val="26"/>
           <w:szCs w:val="26"/>
         </w:rPr>
+        <w:lastRenderedPageBreak/>
         <w:t>+ Trao đổi với khách hàng bên các liên kết thứ 3 hoặc gọi điện trao đổi trực tiếp.</w:t>
       </w:r>
     </w:p>
@@ -5941,7 +6014,6 @@
           <w:sz w:val="26"/>
           <w:szCs w:val="26"/>
         </w:rPr>
-        <w:lastRenderedPageBreak/>
         <w:t>Hệ thống:</w:t>
       </w:r>
     </w:p>
@@ -6379,6 +6451,7 @@
           <w:sz w:val="26"/>
           <w:szCs w:val="26"/>
         </w:rPr>
+        <w:lastRenderedPageBreak/>
         <w:t>Non-functional requir</w:t>
       </w:r>
       <w:r>
@@ -6514,7 +6587,6 @@
           <w:sz w:val="26"/>
           <w:szCs w:val="26"/>
         </w:rPr>
-        <w:lastRenderedPageBreak/>
         <w:t>Khi nhập mật khẩu phải đảm bảo mật khẩu được ẩn.</w:t>
       </w:r>
     </w:p>
@@ -6540,8 +6612,27 @@
           <w:sz w:val="26"/>
           <w:szCs w:val="26"/>
         </w:rPr>
-        <w:t>Trang web có thể sử dụng trên nhiều trình duyệt khác nhau (Chrome, Safiri, Cốc Cốc,</w:t>
-      </w:r>
+        <w:t xml:space="preserve">Trang web có thể sử dụng trên nhiều trình duyệt khác nhau (Chrome, </w:t>
+      </w:r>
+      <w:proofErr w:type="spellStart"/>
+      <w:r>
+        <w:rPr>
+          <w:rFonts w:ascii="Times New Roman" w:hAnsi="Times New Roman" w:cs="Times New Roman"/>
+          <w:sz w:val="26"/>
+          <w:szCs w:val="26"/>
+        </w:rPr>
+        <w:t>Safiri</w:t>
+      </w:r>
+      <w:proofErr w:type="spellEnd"/>
+      <w:r>
+        <w:rPr>
+          <w:rFonts w:ascii="Times New Roman" w:hAnsi="Times New Roman" w:cs="Times New Roman"/>
+          <w:sz w:val="26"/>
+          <w:szCs w:val="26"/>
+        </w:rPr>
+        <w:t xml:space="preserve">, Cốc </w:t>
+      </w:r>
+      <w:proofErr w:type="spellStart"/>
       <w:proofErr w:type="gramStart"/>
       <w:r>
         <w:rPr>
@@ -6549,7 +6640,16 @@
           <w:sz w:val="26"/>
           <w:szCs w:val="26"/>
         </w:rPr>
-        <w:t>… )</w:t>
+        <w:t>Cốc</w:t>
+      </w:r>
+      <w:proofErr w:type="spellEnd"/>
+      <w:r>
+        <w:rPr>
+          <w:rFonts w:ascii="Times New Roman" w:hAnsi="Times New Roman" w:cs="Times New Roman"/>
+          <w:sz w:val="26"/>
+          <w:szCs w:val="26"/>
+        </w:rPr>
+        <w:t>,…</w:t>
       </w:r>
       <w:proofErr w:type="gramEnd"/>
       <w:r>
@@ -6558,7 +6658,7 @@
           <w:sz w:val="26"/>
           <w:szCs w:val="26"/>
         </w:rPr>
-        <w:t xml:space="preserve"> và trên nhiều thiết bị khác nhau (PC, smartphone, tablet).</w:t>
+        <w:t xml:space="preserve"> ) và trên nhiều thiết bị khác nhau (PC, smartphone, tablet).</w:t>
       </w:r>
     </w:p>
     <w:p>
@@ -6908,7 +7008,7 @@
           <w:sz w:val="26"/>
           <w:szCs w:val="26"/>
         </w:rPr>
-        <w:t>+ Thông tin phần thanh toán trực tuyến phải được đảm bảo (các thông tin về số tài khoản, số thẻ, mật khẩu ngân hàng</w:t>
+        <w:t xml:space="preserve">+ Thông tin phần thanh toán trực tuyến phải được đảm bảo (các thông tin về số tài khoản, số thẻ, mật khẩu ngân </w:t>
       </w:r>
       <w:proofErr w:type="gramStart"/>
       <w:r>
@@ -6917,7 +7017,7 @@
           <w:sz w:val="26"/>
           <w:szCs w:val="26"/>
         </w:rPr>
-        <w:t>,…</w:t>
+        <w:t>hàng,…</w:t>
       </w:r>
       <w:proofErr w:type="gramEnd"/>
       <w:r>
@@ -7025,7 +7125,7 @@
         </w:rPr>
         <w:lastRenderedPageBreak/>
         <w:drawing>
-          <wp:inline distT="0" distB="0" distL="0" distR="0" wp14:anchorId="0DE28DE6" wp14:editId="476A76D6">
+          <wp:inline distT="0" distB="0" distL="0" distR="0" wp14:anchorId="0A40C413" wp14:editId="71AEBEE0">
             <wp:extent cx="5166360" cy="8176960"/>
             <wp:effectExtent l="0" t="0" r="0" b="0"/>
             <wp:docPr id="4" name="Picture 4"/>
@@ -7156,7 +7256,7 @@
           <w:szCs w:val="26"/>
         </w:rPr>
         <w:drawing>
-          <wp:inline distT="0" distB="0" distL="0" distR="0">
+          <wp:inline distT="0" distB="0" distL="0" distR="0" wp14:anchorId="57DD9D7F" wp14:editId="6BEFF05E">
             <wp:extent cx="5104108" cy="2895600"/>
             <wp:effectExtent l="0" t="0" r="1905" b="0"/>
             <wp:docPr id="13" name="Picture 13"/>
@@ -8394,7 +8494,7 @@
           <w:szCs w:val="26"/>
         </w:rPr>
         <w:drawing>
-          <wp:inline distT="0" distB="0" distL="0" distR="0">
+          <wp:inline distT="0" distB="0" distL="0" distR="0" wp14:anchorId="6EE5412E" wp14:editId="6C026570">
             <wp:extent cx="4960620" cy="2011680"/>
             <wp:effectExtent l="0" t="0" r="0" b="7620"/>
             <wp:docPr id="14" name="Picture 14"/>
@@ -9425,25 +9525,7 @@
                 <w:sz w:val="26"/>
                 <w:szCs w:val="26"/>
               </w:rPr>
-              <w:t>3.1</w:t>
-            </w:r>
-            <w:proofErr w:type="gramStart"/>
-            <w:r>
-              <w:rPr>
-                <w:rFonts w:ascii="Times New Roman" w:hAnsi="Times New Roman" w:cs="Times New Roman"/>
-                <w:sz w:val="26"/>
-                <w:szCs w:val="26"/>
-              </w:rPr>
-              <w:t>.a</w:t>
-            </w:r>
-            <w:proofErr w:type="gramEnd"/>
-            <w:r>
-              <w:rPr>
-                <w:rFonts w:ascii="Times New Roman" w:hAnsi="Times New Roman" w:cs="Times New Roman"/>
-                <w:sz w:val="26"/>
-                <w:szCs w:val="26"/>
-              </w:rPr>
-              <w:t xml:space="preserve"> Hệ thống đã chưa tài khoản, hiển thị trang điền thông tin đăng kí tài khoản.</w:t>
+              <w:t>3.1.a Hệ thống đã chưa tài khoản, hiển thị trang điền thông tin đăng kí tài khoản.</w:t>
             </w:r>
           </w:p>
           <w:p>
@@ -9482,25 +9564,7 @@
                 <w:szCs w:val="26"/>
               </w:rPr>
               <w:lastRenderedPageBreak/>
-              <w:t>3.1</w:t>
-            </w:r>
-            <w:proofErr w:type="gramStart"/>
-            <w:r>
-              <w:rPr>
-                <w:rFonts w:ascii="Times New Roman" w:hAnsi="Times New Roman" w:cs="Times New Roman"/>
-                <w:sz w:val="26"/>
-                <w:szCs w:val="26"/>
-              </w:rPr>
-              <w:t>.b</w:t>
-            </w:r>
-            <w:proofErr w:type="gramEnd"/>
-            <w:r>
-              <w:rPr>
-                <w:rFonts w:ascii="Times New Roman" w:hAnsi="Times New Roman" w:cs="Times New Roman"/>
-                <w:sz w:val="26"/>
-                <w:szCs w:val="26"/>
-              </w:rPr>
-              <w:t>. Hệ thống không thể xác thực và thông báo số điện thoại không tồn tại. Quay lại bước 2.</w:t>
+              <w:t>3.1.b. Hệ thống không thể xác thực và thông báo số điện thoại không tồn tại. Quay lại bước 2.</w:t>
             </w:r>
           </w:p>
           <w:p>
@@ -9624,7 +9688,7 @@
           <w:szCs w:val="26"/>
         </w:rPr>
         <w:drawing>
-          <wp:inline distT="0" distB="0" distL="0" distR="0">
+          <wp:inline distT="0" distB="0" distL="0" distR="0" wp14:anchorId="32FA70E6" wp14:editId="4CCA0118">
             <wp:extent cx="4706529" cy="2262505"/>
             <wp:effectExtent l="0" t="0" r="0" b="4445"/>
             <wp:docPr id="15" name="Picture 15"/>
@@ -9730,13 +9794,23 @@
                 <w:szCs w:val="26"/>
               </w:rPr>
             </w:pPr>
-            <w:r>
-              <w:rPr>
-                <w:rFonts w:ascii="Times New Roman" w:hAnsi="Times New Roman" w:cs="Times New Roman"/>
-                <w:sz w:val="26"/>
-                <w:szCs w:val="26"/>
-              </w:rPr>
-              <w:t>Usecase name</w:t>
+            <w:proofErr w:type="spellStart"/>
+            <w:r>
+              <w:rPr>
+                <w:rFonts w:ascii="Times New Roman" w:hAnsi="Times New Roman" w:cs="Times New Roman"/>
+                <w:sz w:val="26"/>
+                <w:szCs w:val="26"/>
+              </w:rPr>
+              <w:t>Usecase</w:t>
+            </w:r>
+            <w:proofErr w:type="spellEnd"/>
+            <w:r>
+              <w:rPr>
+                <w:rFonts w:ascii="Times New Roman" w:hAnsi="Times New Roman" w:cs="Times New Roman"/>
+                <w:sz w:val="26"/>
+                <w:szCs w:val="26"/>
+              </w:rPr>
+              <w:t xml:space="preserve"> name</w:t>
             </w:r>
           </w:p>
         </w:tc>
@@ -10569,7 +10643,7 @@
           <w:szCs w:val="26"/>
         </w:rPr>
         <w:drawing>
-          <wp:inline distT="0" distB="0" distL="0" distR="0">
+          <wp:inline distT="0" distB="0" distL="0" distR="0" wp14:anchorId="7C98D1E1" wp14:editId="0DB88E9E">
             <wp:extent cx="4502727" cy="3402824"/>
             <wp:effectExtent l="0" t="0" r="0" b="7620"/>
             <wp:docPr id="12" name="Picture 12"/>
@@ -10610,8 +10684,6 @@
           </wp:inline>
         </w:drawing>
       </w:r>
-      <w:bookmarkStart w:id="14" w:name="_GoBack"/>
-      <w:bookmarkEnd w:id="14"/>
     </w:p>
     <w:p>
       <w:pPr>
@@ -10684,13 +10756,23 @@
                 <w:szCs w:val="26"/>
               </w:rPr>
             </w:pPr>
-            <w:r>
-              <w:rPr>
-                <w:rFonts w:ascii="Times New Roman" w:hAnsi="Times New Roman" w:cs="Times New Roman"/>
-                <w:sz w:val="26"/>
-                <w:szCs w:val="26"/>
-              </w:rPr>
-              <w:t>Usecase name</w:t>
+            <w:proofErr w:type="spellStart"/>
+            <w:r>
+              <w:rPr>
+                <w:rFonts w:ascii="Times New Roman" w:hAnsi="Times New Roman" w:cs="Times New Roman"/>
+                <w:sz w:val="26"/>
+                <w:szCs w:val="26"/>
+              </w:rPr>
+              <w:t>Usecase</w:t>
+            </w:r>
+            <w:proofErr w:type="spellEnd"/>
+            <w:r>
+              <w:rPr>
+                <w:rFonts w:ascii="Times New Roman" w:hAnsi="Times New Roman" w:cs="Times New Roman"/>
+                <w:sz w:val="26"/>
+                <w:szCs w:val="26"/>
+              </w:rPr>
+              <w:t xml:space="preserve"> name</w:t>
             </w:r>
           </w:p>
         </w:tc>
@@ -11834,7 +11916,7 @@
           <w:szCs w:val="26"/>
         </w:rPr>
       </w:pPr>
-      <w:bookmarkStart w:id="15" w:name="_Toc114764464"/>
+      <w:bookmarkStart w:id="14" w:name="_Toc114764464"/>
       <w:r>
         <w:rPr>
           <w:rFonts w:ascii="Times New Roman" w:hAnsi="Times New Roman" w:cs="Times New Roman"/>
@@ -11844,7 +11926,7 @@
         </w:rPr>
         <w:t>Payment</w:t>
       </w:r>
-      <w:bookmarkEnd w:id="15"/>
+      <w:bookmarkEnd w:id="14"/>
     </w:p>
     <w:p>
       <w:pPr>
@@ -11906,7 +11988,7 @@
         </w:rPr>
         <w:lastRenderedPageBreak/>
         <w:drawing>
-          <wp:inline distT="0" distB="0" distL="0" distR="0">
+          <wp:inline distT="0" distB="0" distL="0" distR="0" wp14:anchorId="7C43E9D5" wp14:editId="546E978C">
             <wp:extent cx="4833915" cy="3061854"/>
             <wp:effectExtent l="0" t="0" r="5080" b="5715"/>
             <wp:docPr id="11" name="Picture 11"/>
@@ -13031,7 +13113,7 @@
           <w:szCs w:val="26"/>
         </w:rPr>
       </w:pPr>
-      <w:bookmarkStart w:id="16" w:name="_Toc114764465"/>
+      <w:bookmarkStart w:id="15" w:name="_Toc114764465"/>
       <w:r>
         <w:rPr>
           <w:rFonts w:ascii="Times New Roman" w:hAnsi="Times New Roman" w:cs="Times New Roman"/>
@@ -13041,7 +13123,7 @@
         </w:rPr>
         <w:t>Information research</w:t>
       </w:r>
-      <w:bookmarkEnd w:id="16"/>
+      <w:bookmarkEnd w:id="15"/>
     </w:p>
     <w:p>
       <w:pPr>
@@ -13096,7 +13178,7 @@
         </w:rPr>
         <w:lastRenderedPageBreak/>
         <w:drawing>
-          <wp:inline distT="0" distB="0" distL="0" distR="0">
+          <wp:inline distT="0" distB="0" distL="0" distR="0" wp14:anchorId="31B8C9C6" wp14:editId="19218AB2">
             <wp:extent cx="5890379" cy="3410585"/>
             <wp:effectExtent l="0" t="0" r="0" b="0"/>
             <wp:docPr id="16" name="Picture 16"/>
@@ -13205,13 +13287,23 @@
                 <w:szCs w:val="26"/>
               </w:rPr>
             </w:pPr>
-            <w:r>
-              <w:rPr>
-                <w:rFonts w:ascii="Times New Roman" w:hAnsi="Times New Roman" w:cs="Times New Roman"/>
-                <w:sz w:val="26"/>
-                <w:szCs w:val="26"/>
-              </w:rPr>
-              <w:t>Usecase name</w:t>
+            <w:proofErr w:type="spellStart"/>
+            <w:r>
+              <w:rPr>
+                <w:rFonts w:ascii="Times New Roman" w:hAnsi="Times New Roman" w:cs="Times New Roman"/>
+                <w:sz w:val="26"/>
+                <w:szCs w:val="26"/>
+              </w:rPr>
+              <w:t>Usecase</w:t>
+            </w:r>
+            <w:proofErr w:type="spellEnd"/>
+            <w:r>
+              <w:rPr>
+                <w:rFonts w:ascii="Times New Roman" w:hAnsi="Times New Roman" w:cs="Times New Roman"/>
+                <w:sz w:val="26"/>
+                <w:szCs w:val="26"/>
+              </w:rPr>
+              <w:t xml:space="preserve"> name</w:t>
             </w:r>
           </w:p>
         </w:tc>
@@ -13871,7 +13963,25 @@
                 <w:sz w:val="26"/>
                 <w:szCs w:val="26"/>
               </w:rPr>
-              <w:t>Khách hàng nhấn “Hồ sơ bệnh nhân” thì tiếp tục usecase Quản lý hồ sơ bệnh nhân</w:t>
+              <w:t xml:space="preserve">Khách hàng nhấn “Hồ sơ bệnh nhân” thì tiếp tục </w:t>
+            </w:r>
+            <w:proofErr w:type="spellStart"/>
+            <w:r>
+              <w:rPr>
+                <w:rFonts w:ascii="Times New Roman" w:hAnsi="Times New Roman" w:cs="Times New Roman"/>
+                <w:sz w:val="26"/>
+                <w:szCs w:val="26"/>
+              </w:rPr>
+              <w:t>usecase</w:t>
+            </w:r>
+            <w:proofErr w:type="spellEnd"/>
+            <w:r>
+              <w:rPr>
+                <w:rFonts w:ascii="Times New Roman" w:hAnsi="Times New Roman" w:cs="Times New Roman"/>
+                <w:sz w:val="26"/>
+                <w:szCs w:val="26"/>
+              </w:rPr>
+              <w:t xml:space="preserve"> Quản lý hồ sơ bệnh nhân</w:t>
             </w:r>
           </w:p>
           <w:p>
@@ -13891,7 +14001,25 @@
                 <w:sz w:val="26"/>
                 <w:szCs w:val="26"/>
               </w:rPr>
-              <w:t>2.2.Khách hàng nhấn “Phiếu khám bệnh” thì tiếp tục usecase Theo dõi lịch sử khám</w:t>
+              <w:t xml:space="preserve">2.2.Khách hàng nhấn “Phiếu khám bệnh” thì tiếp tục </w:t>
+            </w:r>
+            <w:proofErr w:type="spellStart"/>
+            <w:r>
+              <w:rPr>
+                <w:rFonts w:ascii="Times New Roman" w:hAnsi="Times New Roman" w:cs="Times New Roman"/>
+                <w:sz w:val="26"/>
+                <w:szCs w:val="26"/>
+              </w:rPr>
+              <w:t>usecase</w:t>
+            </w:r>
+            <w:proofErr w:type="spellEnd"/>
+            <w:r>
+              <w:rPr>
+                <w:rFonts w:ascii="Times New Roman" w:hAnsi="Times New Roman" w:cs="Times New Roman"/>
+                <w:sz w:val="26"/>
+                <w:szCs w:val="26"/>
+              </w:rPr>
+              <w:t xml:space="preserve"> Theo dõi lịch sử khám</w:t>
             </w:r>
           </w:p>
           <w:p>
@@ -13911,7 +14039,25 @@
                 <w:sz w:val="26"/>
                 <w:szCs w:val="26"/>
               </w:rPr>
-              <w:t>2.3.Khách hàng nhấn “Lịch sử thanh toán” thì tiếp tục usecase Theo dõi lịch sử thanh toán</w:t>
+              <w:t xml:space="preserve">2.3.Khách hàng nhấn “Lịch sử thanh toán” thì tiếp tục </w:t>
+            </w:r>
+            <w:proofErr w:type="spellStart"/>
+            <w:r>
+              <w:rPr>
+                <w:rFonts w:ascii="Times New Roman" w:hAnsi="Times New Roman" w:cs="Times New Roman"/>
+                <w:sz w:val="26"/>
+                <w:szCs w:val="26"/>
+              </w:rPr>
+              <w:t>usecase</w:t>
+            </w:r>
+            <w:proofErr w:type="spellEnd"/>
+            <w:r>
+              <w:rPr>
+                <w:rFonts w:ascii="Times New Roman" w:hAnsi="Times New Roman" w:cs="Times New Roman"/>
+                <w:sz w:val="26"/>
+                <w:szCs w:val="26"/>
+              </w:rPr>
+              <w:t xml:space="preserve"> Theo dõi lịch sử thanh toán</w:t>
             </w:r>
           </w:p>
           <w:p>
@@ -14198,13 +14344,23 @@
                 <w:szCs w:val="26"/>
               </w:rPr>
             </w:pPr>
-            <w:r>
-              <w:rPr>
-                <w:rFonts w:ascii="Times New Roman" w:hAnsi="Times New Roman" w:cs="Times New Roman"/>
-                <w:sz w:val="26"/>
-                <w:szCs w:val="26"/>
-              </w:rPr>
-              <w:t>Usecase name</w:t>
+            <w:proofErr w:type="spellStart"/>
+            <w:r>
+              <w:rPr>
+                <w:rFonts w:ascii="Times New Roman" w:hAnsi="Times New Roman" w:cs="Times New Roman"/>
+                <w:sz w:val="26"/>
+                <w:szCs w:val="26"/>
+              </w:rPr>
+              <w:t>Usecase</w:t>
+            </w:r>
+            <w:proofErr w:type="spellEnd"/>
+            <w:r>
+              <w:rPr>
+                <w:rFonts w:ascii="Times New Roman" w:hAnsi="Times New Roman" w:cs="Times New Roman"/>
+                <w:sz w:val="26"/>
+                <w:szCs w:val="26"/>
+              </w:rPr>
+              <w:t xml:space="preserve"> name</w:t>
             </w:r>
           </w:p>
         </w:tc>
@@ -14891,7 +15047,25 @@
                 <w:sz w:val="26"/>
                 <w:szCs w:val="26"/>
               </w:rPr>
-              <w:t>Khách hàng nhấn “Thêm hồ sơ bệnh nhân” thì tiếp tục usecase Thêm hồ sơ</w:t>
+              <w:t xml:space="preserve">Khách hàng nhấn “Thêm hồ sơ bệnh nhân” thì tiếp tục </w:t>
+            </w:r>
+            <w:proofErr w:type="spellStart"/>
+            <w:r>
+              <w:rPr>
+                <w:rFonts w:ascii="Times New Roman" w:hAnsi="Times New Roman" w:cs="Times New Roman"/>
+                <w:sz w:val="26"/>
+                <w:szCs w:val="26"/>
+              </w:rPr>
+              <w:t>usecase</w:t>
+            </w:r>
+            <w:proofErr w:type="spellEnd"/>
+            <w:r>
+              <w:rPr>
+                <w:rFonts w:ascii="Times New Roman" w:hAnsi="Times New Roman" w:cs="Times New Roman"/>
+                <w:sz w:val="26"/>
+                <w:szCs w:val="26"/>
+              </w:rPr>
+              <w:t xml:space="preserve"> Thêm hồ sơ</w:t>
             </w:r>
           </w:p>
           <w:p>
@@ -14919,7 +15093,25 @@
                 <w:sz w:val="26"/>
                 <w:szCs w:val="26"/>
               </w:rPr>
-              <w:t>Khách hàng nhấn “Xem chi tiết” thì tiếp tục usecase Xem chi tiết hồ sơ</w:t>
+              <w:t xml:space="preserve">Khách hàng nhấn “Xem chi tiết” thì tiếp tục </w:t>
+            </w:r>
+            <w:proofErr w:type="spellStart"/>
+            <w:r>
+              <w:rPr>
+                <w:rFonts w:ascii="Times New Roman" w:hAnsi="Times New Roman" w:cs="Times New Roman"/>
+                <w:sz w:val="26"/>
+                <w:szCs w:val="26"/>
+              </w:rPr>
+              <w:t>usecase</w:t>
+            </w:r>
+            <w:proofErr w:type="spellEnd"/>
+            <w:r>
+              <w:rPr>
+                <w:rFonts w:ascii="Times New Roman" w:hAnsi="Times New Roman" w:cs="Times New Roman"/>
+                <w:sz w:val="26"/>
+                <w:szCs w:val="26"/>
+              </w:rPr>
+              <w:t xml:space="preserve"> Xem chi tiết hồ sơ</w:t>
             </w:r>
           </w:p>
           <w:p>
@@ -14947,7 +15139,25 @@
                 <w:sz w:val="26"/>
                 <w:szCs w:val="26"/>
               </w:rPr>
-              <w:t>Khách hàng nhấn “Chỉnh sửa” thì tiếp tục usecase Chỉnh sửa hồ sơ</w:t>
+              <w:t xml:space="preserve">Khách hàng nhấn “Chỉnh sửa” thì tiếp tục </w:t>
+            </w:r>
+            <w:proofErr w:type="spellStart"/>
+            <w:r>
+              <w:rPr>
+                <w:rFonts w:ascii="Times New Roman" w:hAnsi="Times New Roman" w:cs="Times New Roman"/>
+                <w:sz w:val="26"/>
+                <w:szCs w:val="26"/>
+              </w:rPr>
+              <w:t>usecase</w:t>
+            </w:r>
+            <w:proofErr w:type="spellEnd"/>
+            <w:r>
+              <w:rPr>
+                <w:rFonts w:ascii="Times New Roman" w:hAnsi="Times New Roman" w:cs="Times New Roman"/>
+                <w:sz w:val="26"/>
+                <w:szCs w:val="26"/>
+              </w:rPr>
+              <w:t xml:space="preserve"> Chỉnh sửa hồ sơ</w:t>
             </w:r>
           </w:p>
           <w:p>
@@ -14975,7 +15185,25 @@
                 <w:sz w:val="26"/>
                 <w:szCs w:val="26"/>
               </w:rPr>
-              <w:t>Khách hàng nhấn “Xóa hồ sơ” thì tiếp tục usecase Xóa hồ sơ</w:t>
+              <w:t xml:space="preserve">Khách hàng nhấn “Xóa hồ sơ” thì tiếp tục </w:t>
+            </w:r>
+            <w:proofErr w:type="spellStart"/>
+            <w:r>
+              <w:rPr>
+                <w:rFonts w:ascii="Times New Roman" w:hAnsi="Times New Roman" w:cs="Times New Roman"/>
+                <w:sz w:val="26"/>
+                <w:szCs w:val="26"/>
+              </w:rPr>
+              <w:t>usecase</w:t>
+            </w:r>
+            <w:proofErr w:type="spellEnd"/>
+            <w:r>
+              <w:rPr>
+                <w:rFonts w:ascii="Times New Roman" w:hAnsi="Times New Roman" w:cs="Times New Roman"/>
+                <w:sz w:val="26"/>
+                <w:szCs w:val="26"/>
+              </w:rPr>
+              <w:t xml:space="preserve"> Xóa hồ sơ</w:t>
             </w:r>
           </w:p>
           <w:p>
@@ -15272,14 +15500,23 @@
                 <w:szCs w:val="26"/>
               </w:rPr>
             </w:pPr>
-            <w:r>
-              <w:rPr>
-                <w:rFonts w:ascii="Times New Roman" w:hAnsi="Times New Roman" w:cs="Times New Roman"/>
-                <w:sz w:val="26"/>
-                <w:szCs w:val="26"/>
-              </w:rPr>
-              <w:lastRenderedPageBreak/>
-              <w:t>Usecase name</w:t>
+            <w:proofErr w:type="spellStart"/>
+            <w:r>
+              <w:rPr>
+                <w:rFonts w:ascii="Times New Roman" w:hAnsi="Times New Roman" w:cs="Times New Roman"/>
+                <w:sz w:val="26"/>
+                <w:szCs w:val="26"/>
+              </w:rPr>
+              <w:t>Usecase</w:t>
+            </w:r>
+            <w:proofErr w:type="spellEnd"/>
+            <w:r>
+              <w:rPr>
+                <w:rFonts w:ascii="Times New Roman" w:hAnsi="Times New Roman" w:cs="Times New Roman"/>
+                <w:sz w:val="26"/>
+                <w:szCs w:val="26"/>
+              </w:rPr>
+              <w:t xml:space="preserve"> name</w:t>
             </w:r>
           </w:p>
         </w:tc>
@@ -15358,6 +15595,7 @@
                 <w:sz w:val="26"/>
                 <w:szCs w:val="26"/>
               </w:rPr>
+              <w:lastRenderedPageBreak/>
               <w:t>Actors</w:t>
             </w:r>
           </w:p>
@@ -16217,14 +16455,23 @@
                 <w:szCs w:val="26"/>
               </w:rPr>
             </w:pPr>
-            <w:r>
-              <w:rPr>
-                <w:rFonts w:ascii="Times New Roman" w:hAnsi="Times New Roman" w:cs="Times New Roman"/>
-                <w:sz w:val="26"/>
-                <w:szCs w:val="26"/>
-              </w:rPr>
-              <w:lastRenderedPageBreak/>
-              <w:t>Usecase name</w:t>
+            <w:proofErr w:type="spellStart"/>
+            <w:r>
+              <w:rPr>
+                <w:rFonts w:ascii="Times New Roman" w:hAnsi="Times New Roman" w:cs="Times New Roman"/>
+                <w:sz w:val="26"/>
+                <w:szCs w:val="26"/>
+              </w:rPr>
+              <w:t>Usecase</w:t>
+            </w:r>
+            <w:proofErr w:type="spellEnd"/>
+            <w:r>
+              <w:rPr>
+                <w:rFonts w:ascii="Times New Roman" w:hAnsi="Times New Roman" w:cs="Times New Roman"/>
+                <w:sz w:val="26"/>
+                <w:szCs w:val="26"/>
+              </w:rPr>
+              <w:t xml:space="preserve"> name</w:t>
             </w:r>
           </w:p>
         </w:tc>
@@ -16303,6 +16550,7 @@
                 <w:sz w:val="26"/>
                 <w:szCs w:val="26"/>
               </w:rPr>
+              <w:lastRenderedPageBreak/>
               <w:t>Actors</w:t>
             </w:r>
           </w:p>
@@ -17181,13 +17429,24 @@
                 <w:szCs w:val="26"/>
               </w:rPr>
             </w:pPr>
-            <w:r>
-              <w:rPr>
-                <w:rFonts w:ascii="Times New Roman" w:hAnsi="Times New Roman" w:cs="Times New Roman"/>
-                <w:sz w:val="26"/>
-                <w:szCs w:val="26"/>
-              </w:rPr>
-              <w:t>Usecase name</w:t>
+            <w:proofErr w:type="spellStart"/>
+            <w:r>
+              <w:rPr>
+                <w:rFonts w:ascii="Times New Roman" w:hAnsi="Times New Roman" w:cs="Times New Roman"/>
+                <w:sz w:val="26"/>
+                <w:szCs w:val="26"/>
+              </w:rPr>
+              <w:lastRenderedPageBreak/>
+              <w:t>Usecase</w:t>
+            </w:r>
+            <w:proofErr w:type="spellEnd"/>
+            <w:r>
+              <w:rPr>
+                <w:rFonts w:ascii="Times New Roman" w:hAnsi="Times New Roman" w:cs="Times New Roman"/>
+                <w:sz w:val="26"/>
+                <w:szCs w:val="26"/>
+              </w:rPr>
+              <w:t xml:space="preserve"> name</w:t>
             </w:r>
           </w:p>
         </w:tc>
@@ -18051,13 +18310,23 @@
                 <w:szCs w:val="26"/>
               </w:rPr>
             </w:pPr>
-            <w:r>
-              <w:rPr>
-                <w:rFonts w:ascii="Times New Roman" w:hAnsi="Times New Roman" w:cs="Times New Roman"/>
-                <w:sz w:val="26"/>
-                <w:szCs w:val="26"/>
-              </w:rPr>
-              <w:t>Usecase name</w:t>
+            <w:proofErr w:type="spellStart"/>
+            <w:r>
+              <w:rPr>
+                <w:rFonts w:ascii="Times New Roman" w:hAnsi="Times New Roman" w:cs="Times New Roman"/>
+                <w:sz w:val="26"/>
+                <w:szCs w:val="26"/>
+              </w:rPr>
+              <w:t>Usecase</w:t>
+            </w:r>
+            <w:proofErr w:type="spellEnd"/>
+            <w:r>
+              <w:rPr>
+                <w:rFonts w:ascii="Times New Roman" w:hAnsi="Times New Roman" w:cs="Times New Roman"/>
+                <w:sz w:val="26"/>
+                <w:szCs w:val="26"/>
+              </w:rPr>
+              <w:t xml:space="preserve"> name</w:t>
             </w:r>
           </w:p>
         </w:tc>
@@ -18136,7 +18405,6 @@
                 <w:sz w:val="26"/>
                 <w:szCs w:val="26"/>
               </w:rPr>
-              <w:lastRenderedPageBreak/>
               <w:t>Actors</w:t>
             </w:r>
           </w:p>
@@ -18216,6 +18484,7 @@
                 <w:sz w:val="26"/>
                 <w:szCs w:val="26"/>
               </w:rPr>
+              <w:lastRenderedPageBreak/>
               <w:t>Description</w:t>
             </w:r>
           </w:p>
@@ -18890,13 +19159,23 @@
                 <w:szCs w:val="26"/>
               </w:rPr>
             </w:pPr>
-            <w:r>
-              <w:rPr>
-                <w:rFonts w:ascii="Times New Roman" w:hAnsi="Times New Roman" w:cs="Times New Roman"/>
-                <w:sz w:val="26"/>
-                <w:szCs w:val="26"/>
-              </w:rPr>
-              <w:t>Usecase name</w:t>
+            <w:proofErr w:type="spellStart"/>
+            <w:r>
+              <w:rPr>
+                <w:rFonts w:ascii="Times New Roman" w:hAnsi="Times New Roman" w:cs="Times New Roman"/>
+                <w:sz w:val="26"/>
+                <w:szCs w:val="26"/>
+              </w:rPr>
+              <w:t>Usecase</w:t>
+            </w:r>
+            <w:proofErr w:type="spellEnd"/>
+            <w:r>
+              <w:rPr>
+                <w:rFonts w:ascii="Times New Roman" w:hAnsi="Times New Roman" w:cs="Times New Roman"/>
+                <w:sz w:val="26"/>
+                <w:szCs w:val="26"/>
+              </w:rPr>
+              <w:t xml:space="preserve"> name</w:t>
             </w:r>
           </w:p>
         </w:tc>
@@ -19133,7 +19412,6 @@
                 <w:sz w:val="26"/>
                 <w:szCs w:val="26"/>
               </w:rPr>
-              <w:lastRenderedPageBreak/>
               <w:t>Trigger</w:t>
             </w:r>
           </w:p>
@@ -19213,6 +19491,7 @@
                 <w:sz w:val="26"/>
                 <w:szCs w:val="26"/>
               </w:rPr>
+              <w:lastRenderedPageBreak/>
               <w:t>Precondition</w:t>
             </w:r>
           </w:p>
@@ -19756,13 +20035,23 @@
                 <w:szCs w:val="26"/>
               </w:rPr>
             </w:pPr>
-            <w:r>
-              <w:rPr>
-                <w:rFonts w:ascii="Times New Roman" w:hAnsi="Times New Roman" w:cs="Times New Roman"/>
-                <w:sz w:val="26"/>
-                <w:szCs w:val="26"/>
-              </w:rPr>
-              <w:t>Usecase name</w:t>
+            <w:proofErr w:type="spellStart"/>
+            <w:r>
+              <w:rPr>
+                <w:rFonts w:ascii="Times New Roman" w:hAnsi="Times New Roman" w:cs="Times New Roman"/>
+                <w:sz w:val="26"/>
+                <w:szCs w:val="26"/>
+              </w:rPr>
+              <w:t>Usecase</w:t>
+            </w:r>
+            <w:proofErr w:type="spellEnd"/>
+            <w:r>
+              <w:rPr>
+                <w:rFonts w:ascii="Times New Roman" w:hAnsi="Times New Roman" w:cs="Times New Roman"/>
+                <w:sz w:val="26"/>
+                <w:szCs w:val="26"/>
+              </w:rPr>
+              <w:t xml:space="preserve"> name</w:t>
             </w:r>
           </w:p>
         </w:tc>
@@ -20236,7 +20525,6 @@
                 <w:sz w:val="26"/>
                 <w:szCs w:val="26"/>
               </w:rPr>
-              <w:lastRenderedPageBreak/>
               <w:t>Normal flow</w:t>
             </w:r>
           </w:p>
@@ -20301,6 +20589,7 @@
                 <w:sz w:val="26"/>
                 <w:szCs w:val="26"/>
               </w:rPr>
+              <w:lastRenderedPageBreak/>
               <w:t xml:space="preserve">2. </w:t>
             </w:r>
             <w:r>
@@ -20378,6 +20667,7 @@
                 <w:sz w:val="26"/>
                 <w:szCs w:val="26"/>
               </w:rPr>
+              <w:lastRenderedPageBreak/>
               <w:t>Alternative flows</w:t>
             </w:r>
           </w:p>
@@ -20516,7 +20806,7 @@
 </file>
 
 <file path=word/endnotes.xml><?xml version="1.0" encoding="utf-8"?>
-<w:endnotes xmlns:wpc="http://schemas.microsoft.com/office/word/2010/wordprocessingCanvas" xmlns:cx="http://schemas.microsoft.com/office/drawing/2014/chartex" xmlns:cx1="http://schemas.microsoft.com/office/drawing/2015/9/8/chartex" xmlns:mc="http://schemas.openxmlformats.org/markup-compatibility/2006" xmlns:o="urn:schemas-microsoft-com:office:office" xmlns:r="http://schemas.openxmlformats.org/officeDocument/2006/relationships" xmlns:m="http://schemas.openxmlformats.org/officeDocument/2006/math" xmlns:v="urn:schemas-microsoft-com:vml" xmlns:wp14="http://schemas.microsoft.com/office/word/2010/wordprocessingDrawing" xmlns:wp="http://schemas.openxmlformats.org/drawingml/2006/wordprocessingDrawing" xmlns:w10="urn:schemas-microsoft-com:office:word" xmlns:w="http://schemas.openxmlformats.org/wordprocessingml/2006/main" xmlns:w14="http://schemas.microsoft.com/office/word/2010/wordml" xmlns:w15="http://schemas.microsoft.com/office/word/2012/wordml" xmlns:w16se="http://schemas.microsoft.com/office/word/2015/wordml/symex" xmlns:wpg="http://schemas.microsoft.com/office/word/2010/wordprocessingGroup" xmlns:wpi="http://schemas.microsoft.com/office/word/2010/wordprocessingInk" xmlns:wne="http://schemas.microsoft.com/office/word/2006/wordml" xmlns:wps="http://schemas.microsoft.com/office/word/2010/wordprocessingShape" mc:Ignorable="w14 w15 w16se wp14">
+<w:endnotes xmlns:wpc="http://schemas.microsoft.com/office/word/2010/wordprocessingCanvas" xmlns:cx="http://schemas.microsoft.com/office/drawing/2014/chartex" xmlns:cx1="http://schemas.microsoft.com/office/drawing/2015/9/8/chartex" xmlns:cx2="http://schemas.microsoft.com/office/drawing/2015/10/21/chartex" xmlns:cx3="http://schemas.microsoft.com/office/drawing/2016/5/9/chartex" xmlns:cx4="http://schemas.microsoft.com/office/drawing/2016/5/10/chartex" xmlns:cx5="http://schemas.microsoft.com/office/drawing/2016/5/11/chartex" xmlns:cx6="http://schemas.microsoft.com/office/drawing/2016/5/12/chartex" xmlns:cx7="http://schemas.microsoft.com/office/drawing/2016/5/13/chartex" xmlns:cx8="http://schemas.microsoft.com/office/drawing/2016/5/14/chartex" xmlns:mc="http://schemas.openxmlformats.org/markup-compatibility/2006" xmlns:aink="http://schemas.microsoft.com/office/drawing/2016/ink" xmlns:am3d="http://schemas.microsoft.com/office/drawing/2017/model3d" xmlns:o="urn:schemas-microsoft-com:office:office" xmlns:r="http://schemas.openxmlformats.org/officeDocument/2006/relationships" xmlns:m="http://schemas.openxmlformats.org/officeDocument/2006/math" xmlns:v="urn:schemas-microsoft-com:vml" xmlns:wp14="http://schemas.microsoft.com/office/word/2010/wordprocessingDrawing" xmlns:wp="http://schemas.openxmlformats.org/drawingml/2006/wordprocessingDrawing" xmlns:w10="urn:schemas-microsoft-com:office:word" xmlns:w="http://schemas.openxmlformats.org/wordprocessingml/2006/main" xmlns:w14="http://schemas.microsoft.com/office/word/2010/wordml" xmlns:w15="http://schemas.microsoft.com/office/word/2012/wordml" xmlns:w16cex="http://schemas.microsoft.com/office/word/2018/wordml/cex" xmlns:w16cid="http://schemas.microsoft.com/office/word/2016/wordml/cid" xmlns:w16="http://schemas.microsoft.com/office/word/2018/wordml" xmlns:w16sdtdh="http://schemas.microsoft.com/office/word/2020/wordml/sdtdatahash" xmlns:w16se="http://schemas.microsoft.com/office/word/2015/wordml/symex" xmlns:wpg="http://schemas.microsoft.com/office/word/2010/wordprocessingGroup" xmlns:wpi="http://schemas.microsoft.com/office/word/2010/wordprocessingInk" xmlns:wne="http://schemas.microsoft.com/office/word/2006/wordml" xmlns:wps="http://schemas.microsoft.com/office/word/2010/wordprocessingShape" mc:Ignorable="w14 w15 w16se w16cid w16 w16cex w16sdtdh wp14">
   <w:endnote w:type="separator" w:id="-1">
     <w:p>
       <w:pPr>
@@ -20541,7 +20831,7 @@
 </file>
 
 <file path=word/footer1.xml><?xml version="1.0" encoding="utf-8"?>
-<w:ftr xmlns:wpc="http://schemas.microsoft.com/office/word/2010/wordprocessingCanvas" xmlns:cx="http://schemas.microsoft.com/office/drawing/2014/chartex" xmlns:cx1="http://schemas.microsoft.com/office/drawing/2015/9/8/chartex" xmlns:mc="http://schemas.openxmlformats.org/markup-compatibility/2006" xmlns:o="urn:schemas-microsoft-com:office:office" xmlns:r="http://schemas.openxmlformats.org/officeDocument/2006/relationships" xmlns:m="http://schemas.openxmlformats.org/officeDocument/2006/math" xmlns:v="urn:schemas-microsoft-com:vml" xmlns:wp14="http://schemas.microsoft.com/office/word/2010/wordprocessingDrawing" xmlns:wp="http://schemas.openxmlformats.org/drawingml/2006/wordprocessingDrawing" xmlns:w10="urn:schemas-microsoft-com:office:word" xmlns:w="http://schemas.openxmlformats.org/wordprocessingml/2006/main" xmlns:w14="http://schemas.microsoft.com/office/word/2010/wordml" xmlns:w15="http://schemas.microsoft.com/office/word/2012/wordml" xmlns:w16se="http://schemas.microsoft.com/office/word/2015/wordml/symex" xmlns:wpg="http://schemas.microsoft.com/office/word/2010/wordprocessingGroup" xmlns:wpi="http://schemas.microsoft.com/office/word/2010/wordprocessingInk" xmlns:wne="http://schemas.microsoft.com/office/word/2006/wordml" xmlns:wps="http://schemas.microsoft.com/office/word/2010/wordprocessingShape" mc:Ignorable="w14 w15 w16se wp14">
+<w:ftr xmlns:wpc="http://schemas.microsoft.com/office/word/2010/wordprocessingCanvas" xmlns:cx="http://schemas.microsoft.com/office/drawing/2014/chartex" xmlns:cx1="http://schemas.microsoft.com/office/drawing/2015/9/8/chartex" xmlns:cx2="http://schemas.microsoft.com/office/drawing/2015/10/21/chartex" xmlns:cx3="http://schemas.microsoft.com/office/drawing/2016/5/9/chartex" xmlns:cx4="http://schemas.microsoft.com/office/drawing/2016/5/10/chartex" xmlns:cx5="http://schemas.microsoft.com/office/drawing/2016/5/11/chartex" xmlns:cx6="http://schemas.microsoft.com/office/drawing/2016/5/12/chartex" xmlns:cx7="http://schemas.microsoft.com/office/drawing/2016/5/13/chartex" xmlns:cx8="http://schemas.microsoft.com/office/drawing/2016/5/14/chartex" xmlns:mc="http://schemas.openxmlformats.org/markup-compatibility/2006" xmlns:aink="http://schemas.microsoft.com/office/drawing/2016/ink" xmlns:am3d="http://schemas.microsoft.com/office/drawing/2017/model3d" xmlns:o="urn:schemas-microsoft-com:office:office" xmlns:r="http://schemas.openxmlformats.org/officeDocument/2006/relationships" xmlns:m="http://schemas.openxmlformats.org/officeDocument/2006/math" xmlns:v="urn:schemas-microsoft-com:vml" xmlns:wp14="http://schemas.microsoft.com/office/word/2010/wordprocessingDrawing" xmlns:wp="http://schemas.openxmlformats.org/drawingml/2006/wordprocessingDrawing" xmlns:w10="urn:schemas-microsoft-com:office:word" xmlns:w="http://schemas.openxmlformats.org/wordprocessingml/2006/main" xmlns:w14="http://schemas.microsoft.com/office/word/2010/wordml" xmlns:w15="http://schemas.microsoft.com/office/word/2012/wordml" xmlns:w16cex="http://schemas.microsoft.com/office/word/2018/wordml/cex" xmlns:w16cid="http://schemas.microsoft.com/office/word/2016/wordml/cid" xmlns:w16="http://schemas.microsoft.com/office/word/2018/wordml" xmlns:w16sdtdh="http://schemas.microsoft.com/office/word/2020/wordml/sdtdatahash" xmlns:w16se="http://schemas.microsoft.com/office/word/2015/wordml/symex" xmlns:wpg="http://schemas.microsoft.com/office/word/2010/wordprocessingGroup" xmlns:wpi="http://schemas.microsoft.com/office/word/2010/wordprocessingInk" xmlns:wne="http://schemas.microsoft.com/office/word/2006/wordml" xmlns:wps="http://schemas.microsoft.com/office/word/2010/wordprocessingShape" mc:Ignorable="w14 w15 w16se w16cid w16 w16cex w16sdtdh wp14">
   <w:p>
     <w:pPr>
       <w:pStyle w:val="Footer"/>
@@ -20557,7 +20847,7 @@
 </file>
 
 <file path=word/footer2.xml><?xml version="1.0" encoding="utf-8"?>
-<w:ftr xmlns:wpc="http://schemas.microsoft.com/office/word/2010/wordprocessingCanvas" xmlns:cx="http://schemas.microsoft.com/office/drawing/2014/chartex" xmlns:cx1="http://schemas.microsoft.com/office/drawing/2015/9/8/chartex" xmlns:mc="http://schemas.openxmlformats.org/markup-compatibility/2006" xmlns:o="urn:schemas-microsoft-com:office:office" xmlns:r="http://schemas.openxmlformats.org/officeDocument/2006/relationships" xmlns:m="http://schemas.openxmlformats.org/officeDocument/2006/math" xmlns:v="urn:schemas-microsoft-com:vml" xmlns:wp14="http://schemas.microsoft.com/office/word/2010/wordprocessingDrawing" xmlns:wp="http://schemas.openxmlformats.org/drawingml/2006/wordprocessingDrawing" xmlns:w10="urn:schemas-microsoft-com:office:word" xmlns:w="http://schemas.openxmlformats.org/wordprocessingml/2006/main" xmlns:w14="http://schemas.microsoft.com/office/word/2010/wordml" xmlns:w15="http://schemas.microsoft.com/office/word/2012/wordml" xmlns:w16se="http://schemas.microsoft.com/office/word/2015/wordml/symex" xmlns:wpg="http://schemas.microsoft.com/office/word/2010/wordprocessingGroup" xmlns:wpi="http://schemas.microsoft.com/office/word/2010/wordprocessingInk" xmlns:wne="http://schemas.microsoft.com/office/word/2006/wordml" xmlns:wps="http://schemas.microsoft.com/office/word/2010/wordprocessingShape" mc:Ignorable="w14 w15 w16se wp14">
+<w:ftr xmlns:wpc="http://schemas.microsoft.com/office/word/2010/wordprocessingCanvas" xmlns:cx="http://schemas.microsoft.com/office/drawing/2014/chartex" xmlns:cx1="http://schemas.microsoft.com/office/drawing/2015/9/8/chartex" xmlns:cx2="http://schemas.microsoft.com/office/drawing/2015/10/21/chartex" xmlns:cx3="http://schemas.microsoft.com/office/drawing/2016/5/9/chartex" xmlns:cx4="http://schemas.microsoft.com/office/drawing/2016/5/10/chartex" xmlns:cx5="http://schemas.microsoft.com/office/drawing/2016/5/11/chartex" xmlns:cx6="http://schemas.microsoft.com/office/drawing/2016/5/12/chartex" xmlns:cx7="http://schemas.microsoft.com/office/drawing/2016/5/13/chartex" xmlns:cx8="http://schemas.microsoft.com/office/drawing/2016/5/14/chartex" xmlns:mc="http://schemas.openxmlformats.org/markup-compatibility/2006" xmlns:aink="http://schemas.microsoft.com/office/drawing/2016/ink" xmlns:am3d="http://schemas.microsoft.com/office/drawing/2017/model3d" xmlns:o="urn:schemas-microsoft-com:office:office" xmlns:r="http://schemas.openxmlformats.org/officeDocument/2006/relationships" xmlns:m="http://schemas.openxmlformats.org/officeDocument/2006/math" xmlns:v="urn:schemas-microsoft-com:vml" xmlns:wp14="http://schemas.microsoft.com/office/word/2010/wordprocessingDrawing" xmlns:wp="http://schemas.openxmlformats.org/drawingml/2006/wordprocessingDrawing" xmlns:w10="urn:schemas-microsoft-com:office:word" xmlns:w="http://schemas.openxmlformats.org/wordprocessingml/2006/main" xmlns:w14="http://schemas.microsoft.com/office/word/2010/wordml" xmlns:w15="http://schemas.microsoft.com/office/word/2012/wordml" xmlns:w16cex="http://schemas.microsoft.com/office/word/2018/wordml/cex" xmlns:w16cid="http://schemas.microsoft.com/office/word/2016/wordml/cid" xmlns:w16="http://schemas.microsoft.com/office/word/2018/wordml" xmlns:w16sdtdh="http://schemas.microsoft.com/office/word/2020/wordml/sdtdatahash" xmlns:w16se="http://schemas.microsoft.com/office/word/2015/wordml/symex" xmlns:wpg="http://schemas.microsoft.com/office/word/2010/wordprocessingGroup" xmlns:wpi="http://schemas.microsoft.com/office/word/2010/wordprocessingInk" xmlns:wne="http://schemas.microsoft.com/office/word/2006/wordml" xmlns:wps="http://schemas.microsoft.com/office/word/2010/wordprocessingShape" mc:Ignorable="w14 w15 w16se w16cid w16 w16cex w16sdtdh wp14">
   <w:sdt>
     <w:sdtPr>
       <w:id w:val="1853688450"/>
@@ -20610,7 +20900,7 @@
 </file>
 
 <file path=word/footnotes.xml><?xml version="1.0" encoding="utf-8"?>
-<w:footnotes xmlns:wpc="http://schemas.microsoft.com/office/word/2010/wordprocessingCanvas" xmlns:cx="http://schemas.microsoft.com/office/drawing/2014/chartex" xmlns:cx1="http://schemas.microsoft.com/office/drawing/2015/9/8/chartex" xmlns:mc="http://schemas.openxmlformats.org/markup-compatibility/2006" xmlns:o="urn:schemas-microsoft-com:office:office" xmlns:r="http://schemas.openxmlformats.org/officeDocument/2006/relationships" xmlns:m="http://schemas.openxmlformats.org/officeDocument/2006/math" xmlns:v="urn:schemas-microsoft-com:vml" xmlns:wp14="http://schemas.microsoft.com/office/word/2010/wordprocessingDrawing" xmlns:wp="http://schemas.openxmlformats.org/drawingml/2006/wordprocessingDrawing" xmlns:w10="urn:schemas-microsoft-com:office:word" xmlns:w="http://schemas.openxmlformats.org/wordprocessingml/2006/main" xmlns:w14="http://schemas.microsoft.com/office/word/2010/wordml" xmlns:w15="http://schemas.microsoft.com/office/word/2012/wordml" xmlns:w16se="http://schemas.microsoft.com/office/word/2015/wordml/symex" xmlns:wpg="http://schemas.microsoft.com/office/word/2010/wordprocessingGroup" xmlns:wpi="http://schemas.microsoft.com/office/word/2010/wordprocessingInk" xmlns:wne="http://schemas.microsoft.com/office/word/2006/wordml" xmlns:wps="http://schemas.microsoft.com/office/word/2010/wordprocessingShape" mc:Ignorable="w14 w15 w16se wp14">
+<w:footnotes xmlns:wpc="http://schemas.microsoft.com/office/word/2010/wordprocessingCanvas" xmlns:cx="http://schemas.microsoft.com/office/drawing/2014/chartex" xmlns:cx1="http://schemas.microsoft.com/office/drawing/2015/9/8/chartex" xmlns:cx2="http://schemas.microsoft.com/office/drawing/2015/10/21/chartex" xmlns:cx3="http://schemas.microsoft.com/office/drawing/2016/5/9/chartex" xmlns:cx4="http://schemas.microsoft.com/office/drawing/2016/5/10/chartex" xmlns:cx5="http://schemas.microsoft.com/office/drawing/2016/5/11/chartex" xmlns:cx6="http://schemas.microsoft.com/office/drawing/2016/5/12/chartex" xmlns:cx7="http://schemas.microsoft.com/office/drawing/2016/5/13/chartex" xmlns:cx8="http://schemas.microsoft.com/office/drawing/2016/5/14/chartex" xmlns:mc="http://schemas.openxmlformats.org/markup-compatibility/2006" xmlns:aink="http://schemas.microsoft.com/office/drawing/2016/ink" xmlns:am3d="http://schemas.microsoft.com/office/drawing/2017/model3d" xmlns:o="urn:schemas-microsoft-com:office:office" xmlns:r="http://schemas.openxmlformats.org/officeDocument/2006/relationships" xmlns:m="http://schemas.openxmlformats.org/officeDocument/2006/math" xmlns:v="urn:schemas-microsoft-com:vml" xmlns:wp14="http://schemas.microsoft.com/office/word/2010/wordprocessingDrawing" xmlns:wp="http://schemas.openxmlformats.org/drawingml/2006/wordprocessingDrawing" xmlns:w10="urn:schemas-microsoft-com:office:word" xmlns:w="http://schemas.openxmlformats.org/wordprocessingml/2006/main" xmlns:w14="http://schemas.microsoft.com/office/word/2010/wordml" xmlns:w15="http://schemas.microsoft.com/office/word/2012/wordml" xmlns:w16cex="http://schemas.microsoft.com/office/word/2018/wordml/cex" xmlns:w16cid="http://schemas.microsoft.com/office/word/2016/wordml/cid" xmlns:w16="http://schemas.microsoft.com/office/word/2018/wordml" xmlns:w16sdtdh="http://schemas.microsoft.com/office/word/2020/wordml/sdtdatahash" xmlns:w16se="http://schemas.microsoft.com/office/word/2015/wordml/symex" xmlns:wpg="http://schemas.microsoft.com/office/word/2010/wordprocessingGroup" xmlns:wpi="http://schemas.microsoft.com/office/word/2010/wordprocessingInk" xmlns:wne="http://schemas.microsoft.com/office/word/2006/wordml" xmlns:wps="http://schemas.microsoft.com/office/word/2010/wordprocessingShape" mc:Ignorable="w14 w15 w16se w16cid w16 w16cex w16sdtdh wp14">
   <w:footnote w:type="separator" w:id="-1">
     <w:p>
       <w:pPr>
@@ -20635,7 +20925,7 @@
 </file>
 
 <file path=word/numbering.xml><?xml version="1.0" encoding="utf-8"?>
-<w:numbering xmlns:wpc="http://schemas.microsoft.com/office/word/2010/wordprocessingCanvas" xmlns:cx="http://schemas.microsoft.com/office/drawing/2014/chartex" xmlns:cx1="http://schemas.microsoft.com/office/drawing/2015/9/8/chartex" xmlns:mc="http://schemas.openxmlformats.org/markup-compatibility/2006" xmlns:o="urn:schemas-microsoft-com:office:office" xmlns:r="http://schemas.openxmlformats.org/officeDocument/2006/relationships" xmlns:m="http://schemas.openxmlformats.org/officeDocument/2006/math" xmlns:v="urn:schemas-microsoft-com:vml" xmlns:wp14="http://schemas.microsoft.com/office/word/2010/wordprocessingDrawing" xmlns:wp="http://schemas.openxmlformats.org/drawingml/2006/wordprocessingDrawing" xmlns:w10="urn:schemas-microsoft-com:office:word" xmlns:w="http://schemas.openxmlformats.org/wordprocessingml/2006/main" xmlns:w14="http://schemas.microsoft.com/office/word/2010/wordml" xmlns:w15="http://schemas.microsoft.com/office/word/2012/wordml" xmlns:w16se="http://schemas.microsoft.com/office/word/2015/wordml/symex" xmlns:wpg="http://schemas.microsoft.com/office/word/2010/wordprocessingGroup" xmlns:wpi="http://schemas.microsoft.com/office/word/2010/wordprocessingInk" xmlns:wne="http://schemas.microsoft.com/office/word/2006/wordml" xmlns:wps="http://schemas.microsoft.com/office/word/2010/wordprocessingShape" mc:Ignorable="w14 w15 w16se wp14">
+<w:numbering xmlns:wpc="http://schemas.microsoft.com/office/word/2010/wordprocessingCanvas" xmlns:cx="http://schemas.microsoft.com/office/drawing/2014/chartex" xmlns:cx1="http://schemas.microsoft.com/office/drawing/2015/9/8/chartex" xmlns:cx2="http://schemas.microsoft.com/office/drawing/2015/10/21/chartex" xmlns:cx3="http://schemas.microsoft.com/office/drawing/2016/5/9/chartex" xmlns:cx4="http://schemas.microsoft.com/office/drawing/2016/5/10/chartex" xmlns:cx5="http://schemas.microsoft.com/office/drawing/2016/5/11/chartex" xmlns:cx6="http://schemas.microsoft.com/office/drawing/2016/5/12/chartex" xmlns:cx7="http://schemas.microsoft.com/office/drawing/2016/5/13/chartex" xmlns:cx8="http://schemas.microsoft.com/office/drawing/2016/5/14/chartex" xmlns:mc="http://schemas.openxmlformats.org/markup-compatibility/2006" xmlns:aink="http://schemas.microsoft.com/office/drawing/2016/ink" xmlns:am3d="http://schemas.microsoft.com/office/drawing/2017/model3d" xmlns:o="urn:schemas-microsoft-com:office:office" xmlns:r="http://schemas.openxmlformats.org/officeDocument/2006/relationships" xmlns:m="http://schemas.openxmlformats.org/officeDocument/2006/math" xmlns:v="urn:schemas-microsoft-com:vml" xmlns:wp14="http://schemas.microsoft.com/office/word/2010/wordprocessingDrawing" xmlns:wp="http://schemas.openxmlformats.org/drawingml/2006/wordprocessingDrawing" xmlns:w10="urn:schemas-microsoft-com:office:word" xmlns:w="http://schemas.openxmlformats.org/wordprocessingml/2006/main" xmlns:w14="http://schemas.microsoft.com/office/word/2010/wordml" xmlns:w15="http://schemas.microsoft.com/office/word/2012/wordml" xmlns:w16cex="http://schemas.microsoft.com/office/word/2018/wordml/cex" xmlns:w16cid="http://schemas.microsoft.com/office/word/2016/wordml/cid" xmlns:w16="http://schemas.microsoft.com/office/word/2018/wordml" xmlns:w16sdtdh="http://schemas.microsoft.com/office/word/2020/wordml/sdtdatahash" xmlns:w16se="http://schemas.microsoft.com/office/word/2015/wordml/symex" xmlns:wpg="http://schemas.microsoft.com/office/word/2010/wordprocessingGroup" xmlns:wpi="http://schemas.microsoft.com/office/word/2010/wordprocessingInk" xmlns:wne="http://schemas.microsoft.com/office/word/2006/wordml" xmlns:wps="http://schemas.microsoft.com/office/word/2010/wordprocessingShape" mc:Ignorable="w14 w15 w16se w16cid w16 w16cex w16sdtdh wp14">
   <w:abstractNum w:abstractNumId="0" w15:restartNumberingAfterBreak="0">
     <w:nsid w:val="01B47EB2"/>
     <w:multiLevelType w:val="hybridMultilevel"/>
@@ -22815,7 +23105,7 @@
 </file>
 
 <file path=word/styles.xml><?xml version="1.0" encoding="utf-8"?>
-<w:styles xmlns:mc="http://schemas.openxmlformats.org/markup-compatibility/2006" xmlns:r="http://schemas.openxmlformats.org/officeDocument/2006/relationships" xmlns:w="http://schemas.openxmlformats.org/wordprocessingml/2006/main" xmlns:w14="http://schemas.microsoft.com/office/word/2010/wordml" xmlns:w15="http://schemas.microsoft.com/office/word/2012/wordml" xmlns:w16se="http://schemas.microsoft.com/office/word/2015/wordml/symex" mc:Ignorable="w14 w15 w16se">
+<w:styles xmlns:mc="http://schemas.openxmlformats.org/markup-compatibility/2006" xmlns:r="http://schemas.openxmlformats.org/officeDocument/2006/relationships" xmlns:w="http://schemas.openxmlformats.org/wordprocessingml/2006/main" xmlns:w14="http://schemas.microsoft.com/office/word/2010/wordml" xmlns:w15="http://schemas.microsoft.com/office/word/2012/wordml" xmlns:w16cex="http://schemas.microsoft.com/office/word/2018/wordml/cex" xmlns:w16cid="http://schemas.microsoft.com/office/word/2016/wordml/cid" xmlns:w16="http://schemas.microsoft.com/office/word/2018/wordml" xmlns:w16sdtdh="http://schemas.microsoft.com/office/word/2020/wordml/sdtdatahash" xmlns:w16se="http://schemas.microsoft.com/office/word/2015/wordml/symex" mc:Ignorable="w14 w15 w16se w16cid w16 w16cex w16sdtdh">
   <w:docDefaults>
     <w:rPrDefault>
       <w:rPr>
@@ -22831,7 +23121,7 @@
       </w:pPr>
     </w:pPrDefault>
   </w:docDefaults>
-  <w:latentStyles w:defLockedState="0" w:defUIPriority="99" w:defSemiHidden="0" w:defUnhideWhenUsed="0" w:defQFormat="0" w:count="371">
+  <w:latentStyles w:defLockedState="0" w:defUIPriority="99" w:defSemiHidden="0" w:defUnhideWhenUsed="0" w:defQFormat="0" w:count="376">
     <w:lsdException w:name="Normal" w:uiPriority="0" w:qFormat="1"/>
     <w:lsdException w:name="heading 1" w:uiPriority="9" w:qFormat="1"/>
     <w:lsdException w:name="heading 2" w:semiHidden="1" w:uiPriority="9" w:unhideWhenUsed="1" w:qFormat="1"/>
@@ -22937,7 +23227,6 @@
     <w:lsdException w:name="HTML Sample" w:semiHidden="1" w:unhideWhenUsed="1"/>
     <w:lsdException w:name="HTML Typewriter" w:semiHidden="1" w:unhideWhenUsed="1"/>
     <w:lsdException w:name="HTML Variable" w:semiHidden="1" w:unhideWhenUsed="1"/>
-    <w:lsdException w:name="Normal Table" w:semiHidden="1" w:unhideWhenUsed="1"/>
     <w:lsdException w:name="annotation subject" w:semiHidden="1" w:unhideWhenUsed="1"/>
     <w:lsdException w:name="No List" w:semiHidden="1" w:unhideWhenUsed="1"/>
     <w:lsdException w:name="Outline List 1" w:semiHidden="1" w:unhideWhenUsed="1"/>
@@ -22980,11 +23269,8 @@
     <w:lsdException w:name="Table Contemporary" w:semiHidden="1" w:unhideWhenUsed="1"/>
     <w:lsdException w:name="Table Elegant" w:semiHidden="1" w:unhideWhenUsed="1"/>
     <w:lsdException w:name="Table Professional" w:semiHidden="1" w:unhideWhenUsed="1"/>
-    <w:lsdException w:name="Table Subtle 1" w:semiHidden="1" w:unhideWhenUsed="1"/>
     <w:lsdException w:name="Table Subtle 2" w:semiHidden="1" w:unhideWhenUsed="1"/>
     <w:lsdException w:name="Table Web 1" w:semiHidden="1" w:unhideWhenUsed="1"/>
-    <w:lsdException w:name="Table Web 2" w:semiHidden="1" w:unhideWhenUsed="1"/>
-    <w:lsdException w:name="Table Web 3" w:semiHidden="1" w:unhideWhenUsed="1"/>
     <w:lsdException w:name="Balloon Text" w:semiHidden="1" w:unhideWhenUsed="1"/>
     <w:lsdException w:name="Table Grid" w:uiPriority="39"/>
     <w:lsdException w:name="Table Theme" w:semiHidden="1" w:unhideWhenUsed="1"/>
@@ -23203,6 +23489,11 @@
     <w:lsdException w:name="List Table 5 Dark Accent 6" w:uiPriority="50"/>
     <w:lsdException w:name="List Table 6 Colorful Accent 6" w:uiPriority="51"/>
     <w:lsdException w:name="List Table 7 Colorful Accent 6" w:uiPriority="52"/>
+    <w:lsdException w:name="Mention" w:semiHidden="1" w:unhideWhenUsed="1"/>
+    <w:lsdException w:name="Smart Hyperlink" w:semiHidden="1" w:unhideWhenUsed="1"/>
+    <w:lsdException w:name="Hashtag" w:semiHidden="1" w:unhideWhenUsed="1"/>
+    <w:lsdException w:name="Unresolved Mention" w:semiHidden="1" w:unhideWhenUsed="1"/>
+    <w:lsdException w:name="Smart Link" w:semiHidden="1" w:unhideWhenUsed="1"/>
   </w:latentStyles>
   <w:style w:type="paragraph" w:default="1" w:styleId="Normal">
     <w:name w:val="Normal"/>

</xml_diff>